<commit_message>
seminar: heuristika, riješenost igre i ispravci
</commit_message>
<xml_diff>
--- a/Kvantni križić-kružić.docx
+++ b/Kvantni križić-kružić.docx
@@ -554,7 +554,7 @@
         <w:rPr>
           <w:lang w:val="hr-HR"/>
         </w:rPr>
-        <w:t>MiniMax bot sa alfa-beta podrezivanjem</w:t>
+        <w:t>MiniMax bot s alfa-beta podrezivanjem</w:t>
       </w:r>
     </w:p>
     <w:p>
@@ -588,6 +588,54 @@
           <w:lang w:val="hr-HR"/>
         </w:rPr>
         <w:t xml:space="preserve"> (oblika (i, j), i, j = 1,…,9) ne pretražujemo abecedno već u redoslijedu {1, 3, 5, 7, 9, 2, 4, 6, 8} kako bi što prije došli do alfa i beta koji će podrezati što više grana.</w:t>
+      </w:r>
+      <w:r>
+        <w:rPr>
+          <w:lang w:val="hr-HR"/>
+        </w:rPr>
+        <w:t xml:space="preserve"> Za prva tri poteza bot koristi unaprijed izračunate optimalne poteze, jer inače ne-heuristički MiniMax s alfa-beta podrezivanjem traje predugo za interaktivnu igru protiv bota. Ostatak poteza se računa običnim MiniMax-om s alfa-beta podrezivanjem.</w:t>
+      </w:r>
+    </w:p>
+    <w:p>
+      <w:pPr>
+        <w:pStyle w:val="Heading1"/>
+        <w:rPr>
+          <w:lang w:val="hr-HR"/>
+        </w:rPr>
+      </w:pPr>
+      <w:r>
+        <w:rPr>
+          <w:lang w:val="hr-HR"/>
+        </w:rPr>
+        <w:t>Riješenost igre</w:t>
+      </w:r>
+    </w:p>
+    <w:p>
+      <w:pPr>
+        <w:ind w:left="720"/>
+        <w:rPr>
+          <w:lang w:val="hr-HR"/>
+        </w:rPr>
+      </w:pPr>
+    </w:p>
+    <w:p>
+      <w:pPr>
+        <w:ind w:left="720"/>
+        <w:rPr>
+          <w:lang w:val="hr-HR"/>
+        </w:rPr>
+      </w:pPr>
+      <w:r>
+        <w:rPr>
+          <w:lang w:val="hr-HR"/>
+        </w:rPr>
+        <w:t xml:space="preserve">Izvršavanje MiniMax algoritma na praznoj ploči uvijek daje pobjedu prvog igrača 1-0.5, što </w:t>
+      </w:r>
+      <w:r>
+        <w:rPr>
+          <w:lang w:val="hr-HR"/>
+        </w:rPr>
+        <w:t>dokazuje jaku riješenost igre Kvantni križić-kružić kao pobjeda 1-0.5 za prvog igrača s optimalnim potezima s obje strane.</w:t>
       </w:r>
     </w:p>
     <w:sectPr>

</xml_diff>